<commit_message>
sua loi lat vat
</commit_message>
<xml_diff>
--- a/src/Test_cases/Error.docx
+++ b/src/Test_cases/Error.docx
@@ -68,9 +68,11 @@
       <w:pPr>
         <w:jc w:val="both"/>
         <w:rPr>
-          <w:rFonts w:ascii="Times New Roman" w:eastAsia="Times New Roman" w:hAnsi="Times New Roman" w:cs="Times New Roman"/>
-          <w:color w:val="000000"/>
-          <w:lang w:eastAsia="zh-TW"/>
+          <w:rFonts w:ascii="Arial" w:eastAsia="Times New Roman" w:hAnsi="Arial" w:cs="Arial"/>
+          <w:color w:val="000000"/>
+          <w:sz w:val="22"/>
+          <w:szCs w:val="22"/>
+          <w:lang w:val="vi-VN" w:eastAsia="zh-TW"/>
         </w:rPr>
       </w:pPr>
     </w:p>
@@ -82,7 +84,7 @@
           <w:color w:val="000000"/>
           <w:sz w:val="22"/>
           <w:szCs w:val="22"/>
-          <w:lang w:val="en-US" w:eastAsia="zh-TW"/>
+          <w:lang w:val="vi-VN" w:eastAsia="zh-TW"/>
         </w:rPr>
       </w:pPr>
       <w:r>
@@ -121,7 +123,7 @@
           <w:color w:val="000000"/>
           <w:sz w:val="22"/>
           <w:szCs w:val="22"/>
-          <w:lang w:val="en-US" w:eastAsia="zh-TW"/>
+          <w:lang w:val="vi-VN" w:eastAsia="zh-TW"/>
         </w:rPr>
         <w:t xml:space="preserve"> </w:t>
       </w:r>
@@ -279,7 +281,7 @@
         <w:rFonts w:asciiTheme="minorHAnsi" w:eastAsiaTheme="minorEastAsia" w:hAnsiTheme="minorHAnsi" w:cstheme="minorBidi"/>
         <w:sz w:val="24"/>
         <w:szCs w:val="24"/>
-        <w:lang w:val="en-VN" w:eastAsia="zh-CN" w:bidi="ar-SA"/>
+        <w:lang w:eastAsia="zh-CN" w:bidi="ar-SA"/>
       </w:rPr>
     </w:rPrDefault>
     <w:pPrDefault/>

</xml_diff>